<commit_message>
更新 CSS 和 JS
</commit_message>
<xml_diff>
--- a/note for html.docx
+++ b/note for html.docx
@@ -12,16 +12,8 @@
         <w:rPr>
           <w:rFonts w:hint="eastAsia"/>
         </w:rPr>
-        <w:t xml:space="preserve">git </w:t>
+        <w:t>git add .</w:t>
       </w:r>
-      <w:proofErr w:type="gramStart"/>
-      <w:r>
-        <w:rPr>
-          <w:rFonts w:hint="eastAsia"/>
-        </w:rPr>
-        <w:t>add .</w:t>
-      </w:r>
-      <w:proofErr w:type="gramEnd"/>
     </w:p>
     <w:p>
       <w:pPr>
@@ -189,18 +181,8 @@
             <w:hideMark/>
           </w:tcPr>
           <w:p>
-            <w:proofErr w:type="spellStart"/>
-            <w:proofErr w:type="gramStart"/>
             <w:r>
-              <w:t>window.location</w:t>
-            </w:r>
-            <w:proofErr w:type="gramEnd"/>
-            <w:r>
-              <w:t>.href</w:t>
-            </w:r>
-            <w:proofErr w:type="spellEnd"/>
-            <w:r>
-              <w:t>='login.html'</w:t>
+              <w:t>window.location.href='login.html'</w:t>
             </w:r>
           </w:p>
         </w:tc>
@@ -326,12 +308,53 @@
         </w:tc>
       </w:tr>
     </w:tbl>
+    <w:p/>
     <w:p>
       <w:pPr>
         <w:rPr>
           <w:rFonts w:hint="eastAsia"/>
         </w:rPr>
       </w:pPr>
+      <w:r>
+        <w:rPr>
+          <w:noProof/>
+        </w:rPr>
+        <w:drawing>
+          <wp:inline distT="0" distB="0" distL="0" distR="0" wp14:anchorId="6B098465" wp14:editId="2D53194D">
+            <wp:extent cx="5274310" cy="1692275"/>
+            <wp:effectExtent l="0" t="0" r="2540" b="3175"/>
+            <wp:docPr id="1593075853" name="图片 1"/>
+            <wp:cNvGraphicFramePr>
+              <a:graphicFrameLocks xmlns:a="http://schemas.openxmlformats.org/drawingml/2006/main" noChangeAspect="1"/>
+            </wp:cNvGraphicFramePr>
+            <a:graphic xmlns:a="http://schemas.openxmlformats.org/drawingml/2006/main">
+              <a:graphicData uri="http://schemas.openxmlformats.org/drawingml/2006/picture">
+                <pic:pic xmlns:pic="http://schemas.openxmlformats.org/drawingml/2006/picture">
+                  <pic:nvPicPr>
+                    <pic:cNvPr id="1593075853" name=""/>
+                    <pic:cNvPicPr/>
+                  </pic:nvPicPr>
+                  <pic:blipFill>
+                    <a:blip r:embed="rId6"/>
+                    <a:stretch>
+                      <a:fillRect/>
+                    </a:stretch>
+                  </pic:blipFill>
+                  <pic:spPr>
+                    <a:xfrm>
+                      <a:off x="0" y="0"/>
+                      <a:ext cx="5274310" cy="1692275"/>
+                    </a:xfrm>
+                    <a:prstGeom prst="rect">
+                      <a:avLst/>
+                    </a:prstGeom>
+                  </pic:spPr>
+                </pic:pic>
+              </a:graphicData>
+            </a:graphic>
+          </wp:inline>
+        </w:drawing>
+      </w:r>
     </w:p>
     <w:sectPr>
       <w:pgSz w:w="11906" w:h="16838"/>

</xml_diff>